<commit_message>
TileJumble-III: switched out fractal for ammonite pic
Fractal pic was too hard to solve so put in an easier pic:: ammointe.
</commit_message>
<xml_diff>
--- a/EAS2015/puzzles/TileJumble-III.docx
+++ b/EAS2015/puzzles/TileJumble-III.docx
@@ -172,21 +172,34 @@
       </w:rPr>
       <w:t xml:space="preserve"> </w:t>
     </w:r>
-    <w:fldSimple w:instr=" AUTHOR  \* Caps  \* MERGEFORMAT ">
-      <w:r>
-        <w:rPr>
-          <w:noProof/>
-          <w:szCs w:val="20"/>
-        </w:rPr>
-        <w:t>Joseph</w:t>
-      </w:r>
-      <w:r>
-        <w:rPr>
-          <w:noProof/>
-        </w:rPr>
-        <w:t xml:space="preserve"> Joy (Rinworks)</w:t>
-      </w:r>
-    </w:fldSimple>
+    <w:r>
+      <w:fldChar w:fldCharType="begin"/>
+    </w:r>
+    <w:r>
+      <w:instrText xml:space="preserve"> AUTHOR  \* Caps  \* MERGEFORMAT </w:instrText>
+    </w:r>
+    <w:r>
+      <w:fldChar w:fldCharType="separate"/>
+    </w:r>
+    <w:r>
+      <w:rPr>
+        <w:noProof/>
+        <w:szCs w:val="20"/>
+      </w:rPr>
+      <w:t>Joseph</w:t>
+    </w:r>
+    <w:r>
+      <w:rPr>
+        <w:noProof/>
+      </w:rPr>
+      <w:t xml:space="preserve"> Joy (Rinworks)</w:t>
+    </w:r>
+    <w:r>
+      <w:rPr>
+        <w:noProof/>
+      </w:rPr>
+      <w:fldChar w:fldCharType="end"/>
+    </w:r>
   </w:p>
 </w:ftr>
 </file>
@@ -1016,12 +1029,17 @@
 </file>
 
 <file path=customXml/item1.xml><?xml version="1.0" encoding="utf-8"?>
-<?mso-contentType ?>
-<FormTemplates xmlns="http://schemas.microsoft.com/sharepoint/v3/contenttype/forms">
-  <Display>DocumentLibraryForm</Display>
-  <Edit>DocumentLibraryForm</Edit>
-  <New>DocumentLibraryForm</New>
-</FormTemplates>
+<p:properties xmlns:p="http://schemas.microsoft.com/office/2006/metadata/properties" xmlns:xsi="http://www.w3.org/2001/XMLSchema-instance">
+  <documentManagement>
+    <SharedWithUsers xmlns="ab7c3dc6-0676-4ca2-bfa7-a8261f241e82">
+      <UserInfo>
+        <DisplayName/>
+        <AccountId xsi:nil="true"/>
+        <AccountType/>
+      </UserInfo>
+    </SharedWithUsers>
+  </documentManagement>
+</p:properties>
 </file>
 
 <file path=customXml/item2.xml><?xml version="1.0" encoding="utf-8"?>
@@ -1179,17 +1197,12 @@
 </file>
 
 <file path=customXml/item3.xml><?xml version="1.0" encoding="utf-8"?>
-<p:properties xmlns:p="http://schemas.microsoft.com/office/2006/metadata/properties" xmlns:xsi="http://www.w3.org/2001/XMLSchema-instance">
-  <documentManagement>
-    <SharedWithUsers xmlns="ab7c3dc6-0676-4ca2-bfa7-a8261f241e82">
-      <UserInfo>
-        <DisplayName/>
-        <AccountId xsi:nil="true"/>
-        <AccountType/>
-      </UserInfo>
-    </SharedWithUsers>
-  </documentManagement>
-</p:properties>
+<?mso-contentType ?>
+<FormTemplates xmlns="http://schemas.microsoft.com/sharepoint/v3/contenttype/forms">
+  <Display>DocumentLibraryForm</Display>
+  <Edit>DocumentLibraryForm</Edit>
+  <New>DocumentLibraryForm</New>
+</FormTemplates>
 </file>
 
 <file path=customXml/item4.xml><?xml version="1.0" encoding="utf-8"?>
@@ -1197,9 +1210,10 @@
 </file>
 
 <file path=customXml/itemProps1.xml><?xml version="1.0" encoding="utf-8"?>
-<ds:datastoreItem xmlns:ds="http://schemas.openxmlformats.org/officeDocument/2006/customXml" ds:itemID="{969A641F-FA69-4C26-9827-52C2B165DD91}">
+<ds:datastoreItem xmlns:ds="http://schemas.openxmlformats.org/officeDocument/2006/customXml" ds:itemID="{A2F73FB0-43B1-4172-8838-AC378CB6EA2E}">
   <ds:schemaRefs>
-    <ds:schemaRef ds:uri="http://schemas.microsoft.com/sharepoint/v3/contenttype/forms"/>
+    <ds:schemaRef ds:uri="http://schemas.microsoft.com/office/2006/metadata/properties"/>
+    <ds:schemaRef ds:uri="ab7c3dc6-0676-4ca2-bfa7-a8261f241e82"/>
   </ds:schemaRefs>
 </ds:datastoreItem>
 </file>
@@ -1223,16 +1237,15 @@
 </file>
 
 <file path=customXml/itemProps3.xml><?xml version="1.0" encoding="utf-8"?>
-<ds:datastoreItem xmlns:ds="http://schemas.openxmlformats.org/officeDocument/2006/customXml" ds:itemID="{A2F73FB0-43B1-4172-8838-AC378CB6EA2E}">
+<ds:datastoreItem xmlns:ds="http://schemas.openxmlformats.org/officeDocument/2006/customXml" ds:itemID="{969A641F-FA69-4C26-9827-52C2B165DD91}">
   <ds:schemaRefs>
-    <ds:schemaRef ds:uri="http://schemas.microsoft.com/office/2006/metadata/properties"/>
-    <ds:schemaRef ds:uri="ab7c3dc6-0676-4ca2-bfa7-a8261f241e82"/>
+    <ds:schemaRef ds:uri="http://schemas.microsoft.com/sharepoint/v3/contenttype/forms"/>
   </ds:schemaRefs>
 </ds:datastoreItem>
 </file>
 
 <file path=customXml/itemProps4.xml><?xml version="1.0" encoding="utf-8"?>
-<ds:datastoreItem xmlns:ds="http://schemas.openxmlformats.org/officeDocument/2006/customXml" ds:itemID="{CFB3B9B5-7DA8-43D3-AE01-8C259091A1F5}">
+<ds:datastoreItem xmlns:ds="http://schemas.openxmlformats.org/officeDocument/2006/customXml" ds:itemID="{3A0D5C00-7FF7-46C0-8EAA-4DDDF480FF4A}">
   <ds:schemaRefs>
     <ds:schemaRef ds:uri="http://schemas.openxmlformats.org/officeDocument/2006/bibliography"/>
   </ds:schemaRefs>

</xml_diff>